<commit_message>
First Problem Cat, Parrot, and Bag of Seeds
Bulleted problem solving techniques
</commit_message>
<xml_diff>
--- a/ProblemSolving/Arick_Vince_ProblemSolving.docx
+++ b/ProblemSolving/Arick_Vince_ProblemSolving.docx
@@ -3,8 +3,76 @@
 <w:document xmlns:wpc="http://schemas.microsoft.com/office/word/2010/wordprocessingCanvas" xmlns:mo="http://schemas.microsoft.com/office/mac/office/2008/main" xmlns:mc="http://schemas.openxmlformats.org/markup-compatibility/2006" xmlns:mv="urn:schemas-microsoft-com:mac:vml" xmlns:o="urn:schemas-microsoft-com:office:office" xmlns:r="http://schemas.openxmlformats.org/officeDocument/2006/relationships" xmlns:m="http://schemas.openxmlformats.org/officeDocument/2006/math" xmlns:v="urn:schemas-microsoft-com:vml" xmlns:wp14="http://schemas.microsoft.com/office/word/2010/wordprocessingDrawing" xmlns:wp="http://schemas.openxmlformats.org/drawingml/2006/wordprocessingDrawing" xmlns:w10="urn:schemas-microsoft-com:office:word" xmlns:w="http://schemas.openxmlformats.org/wordprocessingml/2006/main" xmlns:w14="http://schemas.microsoft.com/office/word/2010/wordml" xmlns:wpg="http://schemas.microsoft.com/office/word/2010/wordprocessingGroup" xmlns:wpi="http://schemas.microsoft.com/office/word/2010/wordprocessingInk" xmlns:wne="http://schemas.microsoft.com/office/word/2006/wordml" xmlns:wps="http://schemas.microsoft.com/office/word/2010/wordprocessingShape" mc:Ignorable="w14 wp14">
   <w:body>
     <w:p>
+      <w:proofErr w:type="spellStart"/>
       <w:r>
         <w:t>Arick_Vince_ProblemSolving</w:t>
+      </w:r>
+      <w:proofErr w:type="spellEnd"/>
+    </w:p>
+    <w:p/>
+    <w:p>
+      <w:r>
+        <w:t>A Cat, a Parrot, and a Bag of Seed:</w:t>
+      </w:r>
+    </w:p>
+    <w:p/>
+    <w:p>
+      <w:r>
+        <w:t>Problem:</w:t>
+      </w:r>
+    </w:p>
+    <w:p>
+      <w:r>
+        <w:t>The man has enough room on the boat for himself, and one other item</w:t>
+      </w:r>
+      <w:r>
+        <w:t xml:space="preserve"> (</w:t>
+      </w:r>
+      <w:proofErr w:type="spellStart"/>
+      <w:r>
+        <w:t>cat</w:t>
+      </w:r>
+      <w:proofErr w:type="gramStart"/>
+      <w:r>
+        <w:t>,parrot</w:t>
+      </w:r>
+      <w:proofErr w:type="spellEnd"/>
+      <w:proofErr w:type="gramEnd"/>
+      <w:r>
+        <w:t>, and bag of seed)</w:t>
+      </w:r>
+      <w:r>
+        <w:t xml:space="preserve">. He has to choose what two items he needs to leave behind safely. </w:t>
+      </w:r>
+      <w:r>
+        <w:t xml:space="preserve"> Cats usually do not eat seeds. </w:t>
+      </w:r>
+    </w:p>
+    <w:p/>
+    <w:p>
+      <w:r>
+        <w:t>Break the problem apart:</w:t>
+      </w:r>
+    </w:p>
+    <w:p>
+      <w:r>
+        <w:t>The parrot will eat the seeds</w:t>
+      </w:r>
+    </w:p>
+    <w:p>
+      <w:r>
+        <w:t>The cat will eat the parrot</w:t>
+      </w:r>
+    </w:p>
+    <w:p/>
+    <w:p>
+      <w:r>
+        <w:t>Potential Solution:</w:t>
+      </w:r>
+    </w:p>
+    <w:p>
+      <w:r>
+        <w:t>Leave the cat and bag of seed together</w:t>
       </w:r>
       <w:bookmarkStart w:id="0" w:name="_GoBack"/>
       <w:bookmarkEnd w:id="0"/>

</xml_diff>

<commit_message>
Cat, Parrot, and Bag of Seeds Summarized
Problem summarized in 1 paragraph
</commit_message>
<xml_diff>
--- a/ProblemSolving/Arick_Vince_ProblemSolving.docx
+++ b/ProblemSolving/Arick_Vince_ProblemSolving.docx
@@ -18,65 +18,40 @@
     <w:p/>
     <w:p>
       <w:r>
-        <w:t>Problem:</w:t>
-      </w:r>
-    </w:p>
-    <w:p>
-      <w:r>
-        <w:t>The man has enough room on the boat for himself, and one other item</w:t>
+        <w:t>A</w:t>
+      </w:r>
+      <w:r>
+        <w:t xml:space="preserve"> man has enough room on the boat for himself, and one other item</w:t>
       </w:r>
       <w:r>
         <w:t xml:space="preserve"> (</w:t>
       </w:r>
-      <w:proofErr w:type="spellStart"/>
-      <w:r>
-        <w:t>cat</w:t>
-      </w:r>
-      <w:proofErr w:type="gramStart"/>
-      <w:r>
-        <w:t>,parrot</w:t>
-      </w:r>
-      <w:proofErr w:type="spellEnd"/>
-      <w:proofErr w:type="gramEnd"/>
+      <w:r>
+        <w:t>cat, parrot</w:t>
+      </w:r>
+      <w:bookmarkStart w:id="0" w:name="_GoBack"/>
+      <w:bookmarkEnd w:id="0"/>
       <w:r>
         <w:t>, and bag of seed)</w:t>
       </w:r>
       <w:r>
-        <w:t xml:space="preserve">. He has to choose what two items he needs to leave behind safely. </w:t>
-      </w:r>
-      <w:r>
-        <w:t xml:space="preserve"> Cats usually do not eat seeds. </w:t>
+        <w:t>. He has to choose what two items he needs to leave behind safely</w:t>
+      </w:r>
+      <w:r>
+        <w:t>.  Breaking the problem apart the parrot would eat the seeds</w:t>
+      </w:r>
+      <w:r>
+        <w:t>, and the cat would eat the parrot.</w:t>
+      </w:r>
+      <w:r>
+        <w:t xml:space="preserve"> </w:t>
+      </w:r>
+      <w:r>
+        <w:t xml:space="preserve"> The solutions leave the cat and the seed together.</w:t>
       </w:r>
     </w:p>
     <w:p/>
-    <w:p>
-      <w:r>
-        <w:t>Break the problem apart:</w:t>
-      </w:r>
-    </w:p>
-    <w:p>
-      <w:r>
-        <w:t>The parrot will eat the seeds</w:t>
-      </w:r>
-    </w:p>
-    <w:p>
-      <w:r>
-        <w:t>The cat will eat the parrot</w:t>
-      </w:r>
-    </w:p>
     <w:p/>
-    <w:p>
-      <w:r>
-        <w:t>Potential Solution:</w:t>
-      </w:r>
-    </w:p>
-    <w:p>
-      <w:r>
-        <w:t>Leave the cat and bag of seed together</w:t>
-      </w:r>
-      <w:bookmarkStart w:id="0" w:name="_GoBack"/>
-      <w:bookmarkEnd w:id="0"/>
-    </w:p>
     <w:sectPr>
       <w:pgSz w:w="12240" w:h="15840"/>
       <w:pgMar w:top="1440" w:right="1800" w:bottom="1440" w:left="1800" w:header="720" w:footer="720" w:gutter="0"/>

</xml_diff>

<commit_message>
Second Problem 1-Socks in the Dark
Bulleted points of the questions
</commit_message>
<xml_diff>
--- a/ProblemSolving/Arick_Vince_ProblemSolving.docx
+++ b/ProblemSolving/Arick_Vince_ProblemSolving.docx
@@ -3,11 +3,9 @@
 <w:document xmlns:wpc="http://schemas.microsoft.com/office/word/2010/wordprocessingCanvas" xmlns:mo="http://schemas.microsoft.com/office/mac/office/2008/main" xmlns:mc="http://schemas.openxmlformats.org/markup-compatibility/2006" xmlns:mv="urn:schemas-microsoft-com:mac:vml" xmlns:o="urn:schemas-microsoft-com:office:office" xmlns:r="http://schemas.openxmlformats.org/officeDocument/2006/relationships" xmlns:m="http://schemas.openxmlformats.org/officeDocument/2006/math" xmlns:v="urn:schemas-microsoft-com:vml" xmlns:wp14="http://schemas.microsoft.com/office/word/2010/wordprocessingDrawing" xmlns:wp="http://schemas.openxmlformats.org/drawingml/2006/wordprocessingDrawing" xmlns:w10="urn:schemas-microsoft-com:office:word" xmlns:w="http://schemas.openxmlformats.org/wordprocessingml/2006/main" xmlns:w14="http://schemas.microsoft.com/office/word/2010/wordml" xmlns:wpg="http://schemas.microsoft.com/office/word/2010/wordprocessingGroup" xmlns:wpi="http://schemas.microsoft.com/office/word/2010/wordprocessingInk" xmlns:wne="http://schemas.microsoft.com/office/word/2006/wordml" xmlns:wps="http://schemas.microsoft.com/office/word/2010/wordprocessingShape" mc:Ignorable="w14 wp14">
   <w:body>
     <w:p>
-      <w:proofErr w:type="spellStart"/>
       <w:r>
         <w:t>Arick_Vince_ProblemSolving</w:t>
       </w:r>
-      <w:proofErr w:type="spellEnd"/>
     </w:p>
     <w:p/>
     <w:p>
@@ -28,28 +26,164 @@
       </w:r>
       <w:r>
         <w:t>cat, parrot</w:t>
+      </w:r>
+      <w:r>
+        <w:t>, and bag of seed)</w:t>
+      </w:r>
+      <w:r>
+        <w:t>. He has to choose what two items he needs to leave behind safely</w:t>
+      </w:r>
+      <w:r>
+        <w:t>.  Breaking the problem apart the parrot would eat the seeds</w:t>
+      </w:r>
+      <w:r>
+        <w:t>, and the cat would eat the parrot.</w:t>
+      </w:r>
+      <w:r>
+        <w:t xml:space="preserve"> </w:t>
+      </w:r>
+      <w:r>
+        <w:t xml:space="preserve"> The solutions leave the cat and the seed together.</w:t>
+      </w:r>
+    </w:p>
+    <w:p/>
+    <w:p>
+      <w:r>
+        <w:t>Socks in the Dark:</w:t>
+      </w:r>
+    </w:p>
+    <w:p/>
+    <w:p>
+      <w:r>
+        <w:t>Problem:</w:t>
+      </w:r>
+    </w:p>
+    <w:p>
+      <w:r>
+        <w:t xml:space="preserve">There are 20 socks in a </w:t>
+      </w:r>
+      <w:r>
+        <w:t>drawer;</w:t>
+      </w:r>
+      <w:r>
+        <w:t xml:space="preserve"> </w:t>
+      </w:r>
+      <w:r>
+        <w:t xml:space="preserve">10 </w:t>
+      </w:r>
+      <w:r>
+        <w:t xml:space="preserve">black, </w:t>
+      </w:r>
+      <w:r>
+        <w:t xml:space="preserve">6 </w:t>
+      </w:r>
+      <w:r>
+        <w:t xml:space="preserve">brown, and </w:t>
+      </w:r>
+      <w:r>
+        <w:t xml:space="preserve">4 </w:t>
+      </w:r>
+      <w:r>
+        <w:t>white how many will I need to pick to get a matching pair in the dark</w:t>
+      </w:r>
+      <w:r>
+        <w:t>; w</w:t>
+      </w:r>
+      <w:r>
+        <w:t>ith the least number of selecting through the drawer</w:t>
+      </w:r>
+      <w:r>
+        <w:t xml:space="preserve">? </w:t>
+      </w:r>
+    </w:p>
+    <w:p/>
+    <w:p>
+      <w:r>
+        <w:t>Breaking it apart:</w:t>
+      </w:r>
+    </w:p>
+    <w:p>
+      <w:r>
+        <w:t>Y</w:t>
+      </w:r>
+      <w:r>
+        <w:t xml:space="preserve">ou have a better chance of picking </w:t>
+      </w:r>
+      <w:r>
+        <w:t>black socks compared to others; less chance of picking white.</w:t>
+      </w:r>
+      <w:r>
+        <w:t xml:space="preserve"> </w:t>
+      </w:r>
+    </w:p>
+    <w:p/>
+    <w:p>
+      <w:r>
+        <w:t>Potential Solutions:</w:t>
+      </w:r>
+    </w:p>
+    <w:p>
+      <w:r>
+        <w:t xml:space="preserve">Can pick 6, </w:t>
+      </w:r>
+      <w:r>
+        <w:t>4</w:t>
+      </w:r>
+      <w:r>
+        <w:t>, or 3</w:t>
+      </w:r>
+      <w:r>
+        <w:t xml:space="preserve"> </w:t>
+      </w:r>
+    </w:p>
+    <w:p/>
+    <w:p>
+      <w:r>
+        <w:t>Evaluate potential solution:</w:t>
+      </w:r>
+    </w:p>
+    <w:p>
+      <w:r>
+        <w:t>Picking 6 and have a better chance of getting more than 1 pair. Can pick 4, get one of each color, and the extra would be a match.</w:t>
+      </w:r>
+      <w:r>
+        <w:t xml:space="preserve"> Pick 3 have 50% chance of </w:t>
+      </w:r>
+      <w:r>
+        <w:t xml:space="preserve">picking black. </w:t>
+      </w:r>
+    </w:p>
+    <w:p/>
+    <w:p>
+      <w:r>
+        <w:t>Solution:</w:t>
+      </w:r>
+    </w:p>
+    <w:p>
+      <w:r>
+        <w:t xml:space="preserve">To pick the least </w:t>
+      </w:r>
+      <w:r>
+        <w:t xml:space="preserve">and be guaranteed would be 4. </w:t>
       </w:r>
       <w:bookmarkStart w:id="0" w:name="_GoBack"/>
       <w:bookmarkEnd w:id="0"/>
-      <w:r>
-        <w:t>, and bag of seed)</w:t>
-      </w:r>
-      <w:r>
-        <w:t>. He has to choose what two items he needs to leave behind safely</w:t>
-      </w:r>
-      <w:r>
-        <w:t>.  Breaking the problem apart the parrot would eat the seeds</w:t>
-      </w:r>
-      <w:r>
-        <w:t>, and the cat would eat the parrot.</w:t>
-      </w:r>
+    </w:p>
+    <w:p/>
+    <w:p/>
+    <w:p/>
+    <w:p>
       <w:r>
         <w:t xml:space="preserve"> </w:t>
       </w:r>
-      <w:r>
-        <w:t xml:space="preserve"> The solutions leave the cat and the seed together.</w:t>
-      </w:r>
-    </w:p>
+    </w:p>
+    <w:p/>
+    <w:p/>
+    <w:p/>
+    <w:p/>
+    <w:p/>
+    <w:p/>
+    <w:p/>
     <w:p/>
     <w:p/>
     <w:sectPr>

</xml_diff>

<commit_message>
Second Problem 2-Socks in the Dark
Answers to the questions for 2nd problem in Socks in the Dark
</commit_message>
<xml_diff>
--- a/ProblemSolving/Arick_Vince_ProblemSolving.docx
+++ b/ProblemSolving/Arick_Vince_ProblemSolving.docx
@@ -55,7 +55,13 @@
     <w:p/>
     <w:p>
       <w:r>
-        <w:t>Problem:</w:t>
+        <w:t>Problem</w:t>
+      </w:r>
+      <w:r>
+        <w:t>1</w:t>
+      </w:r>
+      <w:r>
+        <w:t>:</w:t>
       </w:r>
     </w:p>
     <w:p>
@@ -165,10 +171,100 @@
       </w:r>
       <w:r>
         <w:t xml:space="preserve">and be guaranteed would be 4. </w:t>
+      </w:r>
+    </w:p>
+    <w:p/>
+    <w:p>
+      <w:r>
+        <w:t>Problem2:</w:t>
+      </w:r>
+    </w:p>
+    <w:p>
+      <w:r>
+        <w:t xml:space="preserve">There are 20 socks in a drawer; 10 black, 6 brown, and 4 white how many will I need to pick to 2 matching pairs in the dark; with the least number of selecting through the drawer? </w:t>
+      </w:r>
+    </w:p>
+    <w:p/>
+    <w:p>
+      <w:r>
+        <w:t>Breaking it apart:</w:t>
+      </w:r>
+    </w:p>
+    <w:p>
+      <w:r>
+        <w:t xml:space="preserve">You have a better chance of picking black socks compared to others; less chance of picking white. </w:t>
+      </w:r>
+    </w:p>
+    <w:p/>
+    <w:p>
+      <w:r>
+        <w:t>Potential Solutions:</w:t>
+      </w:r>
+    </w:p>
+    <w:p>
+      <w:r>
+        <w:t xml:space="preserve">Can pick </w:t>
+      </w:r>
+      <w:r>
+        <w:t>6, 9, or 12</w:t>
+      </w:r>
+      <w:r>
+        <w:t xml:space="preserve"> </w:t>
+      </w:r>
+    </w:p>
+    <w:p/>
+    <w:p>
+      <w:r>
+        <w:t>Evaluate potential solution:</w:t>
+      </w:r>
+    </w:p>
+    <w:p>
+      <w:r>
+        <w:t>Picking 12</w:t>
+      </w:r>
+      <w:r>
+        <w:t xml:space="preserve"> and have a bett</w:t>
+      </w:r>
+      <w:r>
+        <w:t>er chance of getting 2</w:t>
+      </w:r>
+      <w:r>
+        <w:t xml:space="preserve"> pair</w:t>
+      </w:r>
+      <w:r>
+        <w:t>s. Can pick 9</w:t>
+      </w:r>
+      <w:r>
+        <w:t>, get one of each color, and the extra would be a match.</w:t>
+      </w:r>
+      <w:r>
+        <w:t xml:space="preserve"> Pick 6</w:t>
+      </w:r>
+      <w:r>
+        <w:t xml:space="preserve"> have 50% chance of picking black. </w:t>
+      </w:r>
+    </w:p>
+    <w:p/>
+    <w:p>
+      <w:r>
+        <w:lastRenderedPageBreak/>
+        <w:t>Solution:</w:t>
+      </w:r>
+    </w:p>
+    <w:p>
+      <w:r>
+        <w:t xml:space="preserve">To pick the least and be guaranteed </w:t>
+      </w:r>
+      <w:r>
+        <w:t>would be 9</w:t>
       </w:r>
       <w:bookmarkStart w:id="0" w:name="_GoBack"/>
       <w:bookmarkEnd w:id="0"/>
-    </w:p>
+      <w:r>
+        <w:t xml:space="preserve">. </w:t>
+      </w:r>
+    </w:p>
+    <w:p/>
     <w:p/>
     <w:p/>
     <w:p/>

</xml_diff>

<commit_message>
Changed folder name Get to Git
Changed folder name Get to Git
</commit_message>
<xml_diff>
--- a/ProblemSolving/Arick_Vince_ProblemSolving.docx
+++ b/ProblemSolving/Arick_Vince_ProblemSolving.docx
@@ -3,9 +3,11 @@
 <w:document xmlns:wpc="http://schemas.microsoft.com/office/word/2010/wordprocessingCanvas" xmlns:mo="http://schemas.microsoft.com/office/mac/office/2008/main" xmlns:mc="http://schemas.openxmlformats.org/markup-compatibility/2006" xmlns:mv="urn:schemas-microsoft-com:mac:vml" xmlns:o="urn:schemas-microsoft-com:office:office" xmlns:r="http://schemas.openxmlformats.org/officeDocument/2006/relationships" xmlns:m="http://schemas.openxmlformats.org/officeDocument/2006/math" xmlns:v="urn:schemas-microsoft-com:vml" xmlns:wp14="http://schemas.microsoft.com/office/word/2010/wordprocessingDrawing" xmlns:wp="http://schemas.openxmlformats.org/drawingml/2006/wordprocessingDrawing" xmlns:w10="urn:schemas-microsoft-com:office:word" xmlns:w="http://schemas.openxmlformats.org/wordprocessingml/2006/main" xmlns:w14="http://schemas.microsoft.com/office/word/2010/wordml" xmlns:wpg="http://schemas.microsoft.com/office/word/2010/wordprocessingGroup" xmlns:wpi="http://schemas.microsoft.com/office/word/2010/wordprocessingInk" xmlns:wne="http://schemas.microsoft.com/office/word/2006/wordml" xmlns:wps="http://schemas.microsoft.com/office/word/2010/wordprocessingShape" mc:Ignorable="w14 wp14">
   <w:body>
     <w:p>
+      <w:proofErr w:type="spellStart"/>
       <w:r>
         <w:t>Arick_Vince_ProblemSolving</w:t>
       </w:r>
+      <w:proofErr w:type="spellEnd"/>
     </w:p>
     <w:p/>
     <w:p>
@@ -116,7 +118,15 @@
         <w:t xml:space="preserve">ou have a better chance of picking </w:t>
       </w:r>
       <w:r>
-        <w:t>black socks compared to others; less chance of picking white.</w:t>
+        <w:t>black socks compared to others</w:t>
+      </w:r>
+      <w:proofErr w:type="gramStart"/>
+      <w:r>
+        <w:t>;</w:t>
+      </w:r>
+      <w:proofErr w:type="gramEnd"/>
+      <w:r>
+        <w:t xml:space="preserve"> less chance of picking white.</w:t>
       </w:r>
       <w:r>
         <w:t xml:space="preserve"> </w:t>
@@ -192,7 +202,15 @@
     </w:p>
     <w:p>
       <w:r>
-        <w:t xml:space="preserve">You have a better chance of picking black socks compared to others; less chance of picking white. </w:t>
+        <w:t>You have a better chance of picking black socks compared to others</w:t>
+      </w:r>
+      <w:proofErr w:type="gramStart"/>
+      <w:r>
+        <w:t>;</w:t>
+      </w:r>
+      <w:proofErr w:type="gramEnd"/>
+      <w:r>
+        <w:t xml:space="preserve"> less chance of picking white. </w:t>
       </w:r>
     </w:p>
     <w:p/>
@@ -241,25 +259,30 @@
         <w:t xml:space="preserve"> Pick 6</w:t>
       </w:r>
       <w:r>
-        <w:t xml:space="preserve"> have 50% chance of picking black. </w:t>
-      </w:r>
-    </w:p>
-    <w:p/>
-    <w:p>
-      <w:r>
-        <w:lastRenderedPageBreak/>
-        <w:t>Solution:</w:t>
-      </w:r>
-    </w:p>
-    <w:p>
-      <w:r>
-        <w:t xml:space="preserve">To pick the least and be guaranteed </w:t>
-      </w:r>
-      <w:r>
-        <w:t>would be 9</w:t>
+        <w:t xml:space="preserve"> </w:t>
+      </w:r>
+      <w:r>
+        <w:t>but chances are not good to pick 2 pairs of white</w:t>
       </w:r>
       <w:bookmarkStart w:id="0" w:name="_GoBack"/>
       <w:bookmarkEnd w:id="0"/>
+      <w:r>
+        <w:t xml:space="preserve">. </w:t>
+      </w:r>
+    </w:p>
+    <w:p/>
+    <w:p>
+      <w:r>
+        <w:t>Solution:</w:t>
+      </w:r>
+    </w:p>
+    <w:p>
+      <w:r>
+        <w:t xml:space="preserve">To pick the least and be guaranteed </w:t>
+      </w:r>
+      <w:r>
+        <w:t>would be 9</w:t>
+      </w:r>
       <w:r>
         <w:t xml:space="preserve">. </w:t>
       </w:r>

</xml_diff>

<commit_message>
Predicting Fingers title and problem
Predicting Fingers title and problem
</commit_message>
<xml_diff>
--- a/ProblemSolving/Arick_Vince_ProblemSolving.docx
+++ b/ProblemSolving/Arick_Vince_ProblemSolving.docx
@@ -62,9 +62,6 @@
       <w:r>
         <w:t>1</w:t>
       </w:r>
-      <w:r>
-        <w:t>:</w:t>
-      </w:r>
     </w:p>
     <w:p>
       <w:r>
@@ -107,7 +104,7 @@
     <w:p/>
     <w:p>
       <w:r>
-        <w:t>Breaking it apart:</w:t>
+        <w:t>Breaking it apart</w:t>
       </w:r>
     </w:p>
     <w:p>
@@ -135,7 +132,7 @@
     <w:p/>
     <w:p>
       <w:r>
-        <w:t>Potential Solutions:</w:t>
+        <w:t>Potential Solutions</w:t>
       </w:r>
     </w:p>
     <w:p>
@@ -155,7 +152,10 @@
     <w:p/>
     <w:p>
       <w:r>
-        <w:t>Evaluate potential solution:</w:t>
+        <w:t>Evaluate potent</w:t>
+      </w:r>
+      <w:r>
+        <w:t>ial solution</w:t>
       </w:r>
     </w:p>
     <w:p>
@@ -172,7 +172,7 @@
     <w:p/>
     <w:p>
       <w:r>
-        <w:t>Solution:</w:t>
+        <w:t>Solution</w:t>
       </w:r>
     </w:p>
     <w:p>
@@ -186,7 +186,7 @@
     <w:p/>
     <w:p>
       <w:r>
-        <w:t>Problem2:</w:t>
+        <w:t>Problem2</w:t>
       </w:r>
     </w:p>
     <w:p>
@@ -197,7 +197,7 @@
     <w:p/>
     <w:p>
       <w:r>
-        <w:t>Breaking it apart:</w:t>
+        <w:t>Breaking it apart</w:t>
       </w:r>
     </w:p>
     <w:p>
@@ -216,7 +216,7 @@
     <w:p/>
     <w:p>
       <w:r>
-        <w:t>Potential Solutions:</w:t>
+        <w:t>Potential Solutions</w:t>
       </w:r>
     </w:p>
     <w:p>
@@ -233,7 +233,7 @@
     <w:p/>
     <w:p>
       <w:r>
-        <w:t>Evaluate potential solution:</w:t>
+        <w:t>Evaluate potential solution</w:t>
       </w:r>
     </w:p>
     <w:p>
@@ -264,38 +264,117 @@
       <w:r>
         <w:t>but chances are not good to pick 2 pairs of white</w:t>
       </w:r>
+      <w:r>
+        <w:t xml:space="preserve">. </w:t>
+      </w:r>
+    </w:p>
+    <w:p/>
+    <w:p>
+      <w:r>
+        <w:t>Solution</w:t>
+      </w:r>
+    </w:p>
+    <w:p>
+      <w:r>
+        <w:t xml:space="preserve">To pick the least and be guaranteed </w:t>
+      </w:r>
+      <w:r>
+        <w:t>would be 9</w:t>
+      </w:r>
+      <w:r>
+        <w:t xml:space="preserve">. </w:t>
+      </w:r>
+    </w:p>
+    <w:p/>
+    <w:p>
       <w:bookmarkStart w:id="0" w:name="_GoBack"/>
       <w:bookmarkEnd w:id="0"/>
       <w:r>
-        <w:t xml:space="preserve">. </w:t>
-      </w:r>
-    </w:p>
-    <w:p/>
-    <w:p>
-      <w:r>
-        <w:t>Solution:</w:t>
-      </w:r>
-    </w:p>
-    <w:p>
-      <w:r>
-        <w:t xml:space="preserve">To pick the least and be guaranteed </w:t>
-      </w:r>
-      <w:r>
-        <w:t>would be 9</w:t>
-      </w:r>
-      <w:r>
-        <w:t xml:space="preserve">. </w:t>
-      </w:r>
-    </w:p>
-    <w:p/>
-    <w:p/>
-    <w:p/>
-    <w:p/>
-    <w:p>
-      <w:r>
-        <w:t xml:space="preserve"> </w:t>
-      </w:r>
-    </w:p>
+        <w:t>Predicting Fingers</w:t>
+      </w:r>
+      <w:r>
+        <w:t>:</w:t>
+      </w:r>
+    </w:p>
+    <w:p/>
+    <w:p>
+      <w:r>
+        <w:t xml:space="preserve">Problem a little girl is counting on one hand starting with her thumb as 1, first finger 2, middle finger 3, ring finger 4, little finger 5. Starts </w:t>
+      </w:r>
+      <w:r>
+        <w:t>counting reverse</w:t>
+      </w:r>
+      <w:r>
+        <w:t xml:space="preserve"> 6 ring </w:t>
+      </w:r>
+      <w:proofErr w:type="gramStart"/>
+      <w:r>
+        <w:t>finger</w:t>
+      </w:r>
+      <w:proofErr w:type="gramEnd"/>
+      <w:r>
+        <w:t>, 7 middle finger, 8</w:t>
+      </w:r>
+      <w:r>
+        <w:t xml:space="preserve"> first finger, and 9 thumb. </w:t>
+      </w:r>
+    </w:p>
+    <w:p>
+      <w:r>
+        <w:t xml:space="preserve">a) What if she counts 1 to </w:t>
+      </w:r>
+      <w:proofErr w:type="gramStart"/>
+      <w:r>
+        <w:t>10</w:t>
+      </w:r>
+      <w:proofErr w:type="gramEnd"/>
+    </w:p>
+    <w:p>
+      <w:r>
+        <w:t xml:space="preserve">b) What if she counts 1 to </w:t>
+      </w:r>
+      <w:proofErr w:type="gramStart"/>
+      <w:r>
+        <w:t>100</w:t>
+      </w:r>
+      <w:proofErr w:type="gramEnd"/>
+    </w:p>
+    <w:p>
+      <w:r>
+        <w:t xml:space="preserve">c) What if she counts 1 to </w:t>
+      </w:r>
+      <w:proofErr w:type="gramStart"/>
+      <w:r>
+        <w:t>1000</w:t>
+      </w:r>
+      <w:proofErr w:type="gramEnd"/>
+    </w:p>
+    <w:p/>
+    <w:p>
+      <w:r>
+        <w:t>Breaking it apart</w:t>
+      </w:r>
+    </w:p>
+    <w:p/>
+    <w:p>
+      <w:r>
+        <w:t>Potential Solutions</w:t>
+      </w:r>
+    </w:p>
+    <w:p/>
+    <w:p>
+      <w:r>
+        <w:t>Evaluate potential solution</w:t>
+      </w:r>
+    </w:p>
+    <w:p/>
+    <w:p>
+      <w:r>
+        <w:t>Solution</w:t>
+      </w:r>
+    </w:p>
+    <w:p/>
+    <w:p/>
     <w:p/>
     <w:p/>
     <w:p/>

</xml_diff>